<commit_message>
Added a message to the partsrobot when a kit is placed
Per the revised interaction diagram.
</commit_message>
<xml_diff>
--- a/docs/agent_design_docs/Kitting_Cell_v0_Design_StandAgent.docx
+++ b/docs/agent_design_docs/Kitting_Cell_v0_Design_StandAgent.docx
@@ -37,8 +37,6 @@
       <w:r>
         <w:t>List&lt;Part&gt; partsInKit</w:t>
       </w:r>
-      <w:bookmarkStart w:id="0" w:name="_GoBack"/>
-      <w:bookmarkEnd w:id="0"/>
     </w:p>
     <w:p>
       <w:r>
@@ -147,6 +145,11 @@
       </w:r>
     </w:p>
     <w:p/>
+    <w:p>
+      <w:r>
+        <w:t>PartsRobot partsrobot</w:t>
+      </w:r>
+    </w:p>
     <w:p>
       <w:r>
         <w:t>KitRobot kitrobot</w:t>
@@ -687,6 +690,13 @@
       <w:r>
         <w:t>k.KS = PlacedOnStand;</w:t>
       </w:r>
+    </w:p>
+    <w:p>
+      <w:r>
+        <w:t>partsrobot.UseThisKit(k);</w:t>
+      </w:r>
+      <w:bookmarkStart w:id="0" w:name="_GoBack"/>
+      <w:bookmarkEnd w:id="0"/>
     </w:p>
     <w:p>
       <w:r>
@@ -2398,7 +2408,7 @@
 </file>
 
 <file path=customXml/itemProps2.xml><?xml version="1.0" encoding="utf-8"?>
-<ds:datastoreItem xmlns:ds="http://schemas.openxmlformats.org/officeDocument/2006/customXml" ds:itemID="{B4DCB9F3-5CAB-A543-A5FD-9C1EFC432594}">
+<ds:datastoreItem xmlns:ds="http://schemas.openxmlformats.org/officeDocument/2006/customXml" ds:itemID="{50B1C27D-1D66-4342-813E-FA637F78301A}">
   <ds:schemaRefs>
     <ds:schemaRef ds:uri="http://schemas.openxmlformats.org/officeDocument/2006/bibliography"/>
   </ds:schemaRefs>

</xml_diff>